<commit_message>
ml model train, set 3
</commit_message>
<xml_diff>
--- a/STAGE 1 documents/FX Problem.docx
+++ b/STAGE 1 documents/FX Problem.docx
@@ -345,7 +345,7 @@
                     <v:shape id="_x0000_i1025" type="#_x0000_t75" style="width:16.3pt;height:31.25pt" o:ole="">
                       <v:imagedata r:id="rId9" o:title=""/>
                     </v:shape>
-                    <o:OLEObject Type="Embed" ProgID="PBrush" ShapeID="_x0000_i1025" DrawAspect="Content" ObjectID="_1545065379" r:id="rId10"/>
+                    <o:OLEObject Type="Embed" ProgID="PBrush" ShapeID="_x0000_i1025" DrawAspect="Content" ObjectID="_1545148658" r:id="rId10"/>
                   </w:object>
                 </w:r>
                 <w:r>
@@ -2572,6 +2572,12 @@
           </w:rPr>
           <m:t>f’</m:t>
         </m:r>
+        <m:r>
+          <w:rPr>
+            <w:rFonts w:ascii="Cambria Math" w:hAnsi="Cambria Math"/>
+          </w:rPr>
+          <m:t>()</m:t>
+        </m:r>
       </m:oMath>
       <w:r>
         <w:t xml:space="preserve"> </w:t>
@@ -4127,13 +4133,7 @@
             <w:rPr>
               <w:rFonts w:ascii="Cambria Math" w:hAnsi="Cambria Math"/>
             </w:rPr>
-            <m:t>=k</m:t>
-          </m:r>
-          <m:r>
-            <w:rPr>
-              <w:rFonts w:ascii="Cambria Math" w:hAnsi="Cambria Math"/>
-            </w:rPr>
-            <m:t>P</m:t>
+            <m:t>=kP</m:t>
           </m:r>
           <m:d>
             <m:dPr>
@@ -4301,13 +4301,224 @@
         <w:t>SCIKIT</w:t>
       </w:r>
     </w:p>
-    <w:p/>
+    <w:p>
+      <w:pPr>
+        <w:jc w:val="both"/>
+      </w:pPr>
+      <w:proofErr w:type="spellStart"/>
+      <w:r>
+        <w:t>Scikit</w:t>
+      </w:r>
+      <w:proofErr w:type="spellEnd"/>
+      <w:r>
+        <w:t xml:space="preserve">-Learn </w:t>
+      </w:r>
+      <w:proofErr w:type="gramStart"/>
+      <w:r>
+        <w:t>is</w:t>
+      </w:r>
+      <w:proofErr w:type="gramEnd"/>
+      <w:r>
+        <w:t xml:space="preserve"> a machine learning library tool available for python. In this project, Naïve </w:t>
+      </w:r>
+      <w:proofErr w:type="spellStart"/>
+      <w:r>
+        <w:t>Bayes</w:t>
+      </w:r>
+      <w:proofErr w:type="spellEnd"/>
+      <w:r>
+        <w:t xml:space="preserve"> classification algorithm is used as described with </w:t>
+      </w:r>
+      <w:proofErr w:type="spellStart"/>
+      <w:r>
+        <w:t>scikit</w:t>
+      </w:r>
+      <w:proofErr w:type="spellEnd"/>
+      <w:r>
+        <w:t xml:space="preserve">-learn. </w:t>
+      </w:r>
+      <w:proofErr w:type="spellStart"/>
+      <w:r>
+        <w:t>Forex</w:t>
+      </w:r>
+      <w:proofErr w:type="spellEnd"/>
+      <w:r>
+        <w:t xml:space="preserve"> </w:t>
+      </w:r>
+      <w:proofErr w:type="gramStart"/>
+      <w:r>
+        <w:t>company</w:t>
+      </w:r>
+      <w:proofErr w:type="gramEnd"/>
+      <w:r>
+        <w:t xml:space="preserve"> has been labeled 1 and non-</w:t>
+      </w:r>
+      <w:proofErr w:type="spellStart"/>
+      <w:r>
+        <w:t>Forex</w:t>
+      </w:r>
+      <w:proofErr w:type="spellEnd"/>
+      <w:r>
+        <w:t xml:space="preserve"> as 0.</w:t>
+      </w:r>
+    </w:p>
+    <w:p>
+      <w:pPr>
+        <w:spacing w:before="0" w:after="0" w:line="240" w:lineRule="auto"/>
+        <w:jc w:val="both"/>
+        <w:rPr>
+          <w:rFonts w:ascii="Consolas" w:hAnsi="Consolas"/>
+        </w:rPr>
+      </w:pPr>
+      <w:proofErr w:type="spellStart"/>
+      <w:proofErr w:type="gramStart"/>
+      <w:r>
+        <w:rPr>
+          <w:rFonts w:ascii="Consolas" w:hAnsi="Consolas"/>
+        </w:rPr>
+        <w:t>clf</w:t>
+      </w:r>
+      <w:proofErr w:type="spellEnd"/>
+      <w:proofErr w:type="gramEnd"/>
+      <w:r>
+        <w:rPr>
+          <w:rFonts w:ascii="Consolas" w:hAnsi="Consolas"/>
+        </w:rPr>
+        <w:t xml:space="preserve"> = </w:t>
+      </w:r>
+      <w:proofErr w:type="spellStart"/>
+      <w:r>
+        <w:rPr>
+          <w:rFonts w:ascii="Consolas" w:hAnsi="Consolas"/>
+        </w:rPr>
+        <w:t>GaussianNB</w:t>
+      </w:r>
+      <w:proofErr w:type="spellEnd"/>
+      <w:r>
+        <w:rPr>
+          <w:rFonts w:ascii="Consolas" w:hAnsi="Consolas"/>
+        </w:rPr>
+        <w:t>()</w:t>
+      </w:r>
+    </w:p>
+    <w:p>
+      <w:pPr>
+        <w:spacing w:before="0" w:after="0" w:line="240" w:lineRule="auto"/>
+        <w:jc w:val="both"/>
+      </w:pPr>
+      <w:r>
+        <w:rPr>
+          <w:rFonts w:ascii="Consolas" w:hAnsi="Consolas"/>
+        </w:rPr>
+        <w:t>clf.fit(X, y)</w:t>
+      </w:r>
+    </w:p>
+    <w:p>
+      <w:pPr>
+        <w:spacing w:before="120" w:after="0" w:line="240" w:lineRule="auto"/>
+        <w:jc w:val="both"/>
+      </w:pPr>
+      <w:r>
+        <w:t xml:space="preserve">The above statements describe how a model is trained in </w:t>
+      </w:r>
+      <w:proofErr w:type="spellStart"/>
+      <w:r>
+        <w:t>scikit</w:t>
+      </w:r>
+      <w:proofErr w:type="spellEnd"/>
+      <w:r>
+        <w:t xml:space="preserve">. Training and testing a model is </w:t>
+      </w:r>
+      <w:proofErr w:type="spellStart"/>
+      <w:r>
+        <w:t>Scikit</w:t>
+      </w:r>
+      <w:proofErr w:type="spellEnd"/>
+      <w:r>
+        <w:t>-learn package is as simple as described by the above statements.</w:t>
+      </w:r>
+    </w:p>
+    <w:p>
+      <w:pPr>
+        <w:spacing w:before="120" w:after="0" w:line="240" w:lineRule="auto"/>
+        <w:jc w:val="both"/>
+      </w:pPr>
+    </w:p>
+    <w:p>
+      <w:pPr>
+        <w:spacing w:before="120" w:after="0" w:line="240" w:lineRule="auto"/>
+        <w:jc w:val="both"/>
+      </w:pPr>
+    </w:p>
+    <w:p>
+      <w:pPr>
+        <w:spacing w:before="120" w:after="0" w:line="240" w:lineRule="auto"/>
+        <w:jc w:val="both"/>
+      </w:pPr>
+    </w:p>
+    <w:p>
+      <w:pPr>
+        <w:spacing w:before="120" w:after="0" w:line="240" w:lineRule="auto"/>
+        <w:jc w:val="both"/>
+      </w:pPr>
+    </w:p>
+    <w:p>
+      <w:pPr>
+        <w:spacing w:before="120" w:after="0" w:line="240" w:lineRule="auto"/>
+        <w:jc w:val="both"/>
+      </w:pPr>
+    </w:p>
+    <w:p>
+      <w:pPr>
+        <w:spacing w:before="120" w:after="0" w:line="240" w:lineRule="auto"/>
+        <w:jc w:val="both"/>
+      </w:pPr>
+    </w:p>
+    <w:p>
+      <w:pPr>
+        <w:spacing w:before="120" w:after="0" w:line="240" w:lineRule="auto"/>
+        <w:jc w:val="both"/>
+      </w:pPr>
+    </w:p>
+    <w:p>
+      <w:pPr>
+        <w:spacing w:before="120" w:after="0" w:line="240" w:lineRule="auto"/>
+        <w:jc w:val="both"/>
+      </w:pPr>
+    </w:p>
+    <w:p>
+      <w:pPr>
+        <w:spacing w:before="120" w:after="0" w:line="240" w:lineRule="auto"/>
+        <w:jc w:val="both"/>
+      </w:pPr>
+    </w:p>
+    <w:p>
+      <w:pPr>
+        <w:spacing w:before="120" w:after="0" w:line="240" w:lineRule="auto"/>
+        <w:jc w:val="both"/>
+      </w:pPr>
+    </w:p>
+    <w:p>
+      <w:pPr>
+        <w:spacing w:before="120" w:after="0" w:line="240" w:lineRule="auto"/>
+        <w:jc w:val="both"/>
+      </w:pPr>
+    </w:p>
+    <w:p>
+      <w:pPr>
+        <w:spacing w:before="120" w:after="0" w:line="240" w:lineRule="auto"/>
+        <w:jc w:val="both"/>
+      </w:pPr>
+    </w:p>
     <w:p>
       <w:pPr>
         <w:pStyle w:val="Heading1"/>
         <w:pBdr>
           <w:bottom w:val="single" w:sz="24" w:space="1" w:color="4F81BD" w:themeColor="accent1"/>
         </w:pBdr>
+        <w:rPr>
+          <w:caps w:val="0"/>
+        </w:rPr>
       </w:pPr>
       <w:bookmarkStart w:id="7" w:name="_Toc470807785"/>
       <w:bookmarkStart w:id="8" w:name="_Toc470809964"/>
@@ -4315,7 +4526,8 @@
         <w:rPr>
           <w:caps w:val="0"/>
         </w:rPr>
-        <w:t xml:space="preserve">My solution: </w:t>
+        <w:lastRenderedPageBreak/>
+        <w:t xml:space="preserve">Section 4: </w:t>
       </w:r>
       <w:r>
         <w:rPr>
@@ -4331,6 +4543,421 @@
       </w:r>
       <w:bookmarkEnd w:id="7"/>
       <w:bookmarkEnd w:id="8"/>
+    </w:p>
+    <w:p>
+      <w:r>
+        <w:t xml:space="preserve">The tool has 3 major functionalities: </w:t>
+      </w:r>
+    </w:p>
+    <w:p>
+      <w:pPr>
+        <w:pStyle w:val="ListParagraph"/>
+        <w:numPr>
+          <w:ilvl w:val="0"/>
+          <w:numId w:val="12"/>
+        </w:numPr>
+      </w:pPr>
+      <w:r>
+        <w:t xml:space="preserve">F1: </w:t>
+      </w:r>
+      <w:r>
+        <w:t>Scraping data from internet</w:t>
+      </w:r>
+    </w:p>
+    <w:p>
+      <w:pPr>
+        <w:pStyle w:val="ListParagraph"/>
+        <w:numPr>
+          <w:ilvl w:val="0"/>
+          <w:numId w:val="12"/>
+        </w:numPr>
+      </w:pPr>
+      <w:r>
+        <w:t xml:space="preserve">F2: </w:t>
+      </w:r>
+      <w:r>
+        <w:t>Training data with existing/scraped dataset</w:t>
+      </w:r>
+    </w:p>
+    <w:p>
+      <w:pPr>
+        <w:pStyle w:val="ListParagraph"/>
+        <w:numPr>
+          <w:ilvl w:val="0"/>
+          <w:numId w:val="12"/>
+        </w:numPr>
+      </w:pPr>
+      <w:r>
+        <w:t xml:space="preserve">F3: </w:t>
+      </w:r>
+      <w:r>
+        <w:t>Using the trained model, making a prediction for new company.</w:t>
+      </w:r>
+    </w:p>
+    <w:p>
+      <w:pPr>
+        <w:jc w:val="both"/>
+      </w:pPr>
+      <w:r>
+        <w:t>Each of the above functionalities F1-F3 is executed as described in following algorithms.</w:t>
+      </w:r>
+    </w:p>
+    <w:p>
+      <w:pPr>
+        <w:pStyle w:val="Heading3"/>
+      </w:pPr>
+      <w:r>
+        <w:t xml:space="preserve">F1: </w:t>
+      </w:r>
+      <w:r>
+        <w:rPr>
+          <w:caps w:val="0"/>
+        </w:rPr>
+        <w:t>Scraping</w:t>
+      </w:r>
+      <w:r>
+        <w:t xml:space="preserve"> </w:t>
+      </w:r>
+      <w:r>
+        <w:rPr>
+          <w:caps w:val="0"/>
+        </w:rPr>
+        <w:t>the</w:t>
+      </w:r>
+      <w:r>
+        <w:t xml:space="preserve"> </w:t>
+      </w:r>
+      <w:r>
+        <w:rPr>
+          <w:caps w:val="0"/>
+        </w:rPr>
+        <w:t>data</w:t>
+      </w:r>
+      <w:r>
+        <w:t xml:space="preserve"> </w:t>
+      </w:r>
+      <w:r>
+        <w:rPr>
+          <w:caps w:val="0"/>
+        </w:rPr>
+        <w:t>from</w:t>
+      </w:r>
+      <w:r>
+        <w:t xml:space="preserve"> </w:t>
+      </w:r>
+      <w:r>
+        <w:rPr>
+          <w:caps w:val="0"/>
+        </w:rPr>
+        <w:t>internet</w:t>
+      </w:r>
+    </w:p>
+    <w:p>
+      <w:pPr>
+        <w:jc w:val="both"/>
+      </w:pPr>
+      <w:r>
+        <w:t xml:space="preserve">Step </w:t>
+      </w:r>
+      <w:r>
+        <w:rPr>
+          <w:b/>
+        </w:rPr>
+        <w:t>1</w:t>
+      </w:r>
+      <w:r>
+        <w:t xml:space="preserve">: Reading the data provided in the dataset (from </w:t>
+      </w:r>
+      <w:proofErr w:type="spellStart"/>
+      <w:r>
+        <w:t>Venturesity</w:t>
+      </w:r>
+      <w:proofErr w:type="spellEnd"/>
+      <w:r>
+        <w:t>)</w:t>
+      </w:r>
+    </w:p>
+    <w:p>
+      <w:pPr>
+        <w:jc w:val="both"/>
+      </w:pPr>
+      <w:r>
+        <w:t xml:space="preserve">Step </w:t>
+      </w:r>
+      <w:r>
+        <w:rPr>
+          <w:b/>
+        </w:rPr>
+        <w:t>2</w:t>
+      </w:r>
+      <w:r>
+        <w:t xml:space="preserve">: For a record, obtain Google™ search results using </w:t>
+      </w:r>
+      <w:proofErr w:type="spellStart"/>
+      <w:r>
+        <w:t>GoogleCSE</w:t>
+      </w:r>
+      <w:proofErr w:type="spellEnd"/>
+      <w:r>
+        <w:t xml:space="preserve"> API. Parse the JSON response obtained from the </w:t>
+      </w:r>
+      <w:proofErr w:type="spellStart"/>
+      <w:r>
+        <w:t>GoogleCSE</w:t>
+      </w:r>
+      <w:proofErr w:type="spellEnd"/>
+      <w:r>
+        <w:t xml:space="preserve"> API and obtain the URLs obtained from a specific tag called URL. </w:t>
+      </w:r>
+    </w:p>
+    <w:p>
+      <w:pPr>
+        <w:jc w:val="both"/>
+      </w:pPr>
+      <w:r>
+        <w:t xml:space="preserve">Step </w:t>
+      </w:r>
+      <w:r>
+        <w:rPr>
+          <w:b/>
+        </w:rPr>
+        <w:t>3</w:t>
+      </w:r>
+      <w:r>
+        <w:t xml:space="preserve">: In </w:t>
+      </w:r>
+      <w:r>
+        <w:rPr>
+          <w:rFonts w:ascii="Consolas" w:hAnsi="Consolas"/>
+        </w:rPr>
+        <w:t>data/</w:t>
+      </w:r>
+      <w:proofErr w:type="spellStart"/>
+      <w:r>
+        <w:rPr>
+          <w:rFonts w:ascii="Consolas" w:hAnsi="Consolas"/>
+        </w:rPr>
+        <w:t>train_data</w:t>
+      </w:r>
+      <w:proofErr w:type="spellEnd"/>
+      <w:r>
+        <w:rPr>
+          <w:rFonts w:ascii="Consolas" w:hAnsi="Consolas"/>
+        </w:rPr>
+        <w:t>/</w:t>
+      </w:r>
+      <w:r>
+        <w:t xml:space="preserve"> create a new folder with label (</w:t>
+      </w:r>
+      <m:oMath>
+        <m:r>
+          <w:rPr>
+            <w:rFonts w:ascii="Cambria Math" w:hAnsi="Cambria Math"/>
+          </w:rPr>
+          <m:t>{0,1}</m:t>
+        </m:r>
+      </m:oMath>
+      <w:r>
+        <w:t xml:space="preserve">) and company name. Store all the retrieved results as </w:t>
+      </w:r>
+      <w:r>
+        <w:rPr>
+          <w:rFonts w:ascii="Consolas" w:hAnsi="Consolas"/>
+        </w:rPr>
+        <w:t>links.txt</w:t>
+      </w:r>
+      <w:r>
+        <w:t xml:space="preserve"> file in the folder.</w:t>
+      </w:r>
+    </w:p>
+    <w:p>
+      <w:pPr>
+        <w:jc w:val="both"/>
+      </w:pPr>
+      <w:r>
+        <w:t xml:space="preserve"> </w:t>
+      </w:r>
+      <w:r>
+        <w:tab/>
+      </w:r>
+      <w:r>
+        <w:t>Repeat</w:t>
+      </w:r>
+      <w:r>
+        <w:t xml:space="preserve"> step 2 – step 3 for all the records in the dataset file.</w:t>
+      </w:r>
+    </w:p>
+    <w:p>
+      <w:pPr>
+        <w:jc w:val="both"/>
+      </w:pPr>
+      <w:r>
+        <w:t xml:space="preserve">Step </w:t>
+      </w:r>
+      <w:r>
+        <w:rPr>
+          <w:b/>
+        </w:rPr>
+        <w:t>4</w:t>
+      </w:r>
+      <w:r>
+        <w:t xml:space="preserve">: </w:t>
+      </w:r>
+      <w:r>
+        <w:t>F</w:t>
+      </w:r>
+      <w:r>
+        <w:t xml:space="preserve">rom each of the folder, get the </w:t>
+      </w:r>
+      <w:proofErr w:type="gramStart"/>
+      <w:r>
+        <w:t>links,</w:t>
+      </w:r>
+      <w:proofErr w:type="gramEnd"/>
+      <w:r>
+        <w:t xml:space="preserve"> and web-scrape using </w:t>
+      </w:r>
+      <w:proofErr w:type="spellStart"/>
+      <w:r>
+        <w:t>Scrapy</w:t>
+      </w:r>
+      <w:proofErr w:type="spellEnd"/>
+      <w:r>
+        <w:t xml:space="preserve"> with initial </w:t>
+      </w:r>
+      <w:proofErr w:type="spellStart"/>
+      <w:r>
+        <w:rPr>
+          <w:rFonts w:ascii="Consolas" w:hAnsi="Consolas"/>
+        </w:rPr>
+        <w:t>start_url</w:t>
+      </w:r>
+      <w:proofErr w:type="spellEnd"/>
+      <w:r>
+        <w:t xml:space="preserve"> path as the</w:t>
+      </w:r>
+      <w:r>
+        <w:t>se URLs</w:t>
+      </w:r>
+      <w:r>
+        <w:t xml:space="preserve">. </w:t>
+      </w:r>
+      <w:r>
+        <w:t xml:space="preserve">For each URL in the links.txt, scrape the HTML &lt;body&gt; tag for text fields with </w:t>
+      </w:r>
+      <w:proofErr w:type="spellStart"/>
+      <w:r>
+        <w:t>XPath</w:t>
+      </w:r>
+      <w:proofErr w:type="spellEnd"/>
+      <w:r>
+        <w:t xml:space="preserve"> as </w:t>
+      </w:r>
+      <w:r>
+        <w:rPr>
+          <w:rFonts w:ascii="Consolas" w:hAnsi="Consolas"/>
+        </w:rPr>
+        <w:t>//body/descendant-or-self::*/</w:t>
+      </w:r>
+      <w:proofErr w:type="gramStart"/>
+      <w:r>
+        <w:rPr>
+          <w:rFonts w:ascii="Consolas" w:hAnsi="Consolas"/>
+        </w:rPr>
+        <w:t>text(</w:t>
+      </w:r>
+      <w:proofErr w:type="gramEnd"/>
+      <w:r>
+        <w:rPr>
+          <w:rFonts w:ascii="Consolas" w:hAnsi="Consolas"/>
+        </w:rPr>
+        <w:t>)</w:t>
+      </w:r>
+      <w:r>
+        <w:t xml:space="preserve">. </w:t>
+      </w:r>
+      <w:r>
+        <w:t xml:space="preserve">The results are stored in .txt file located within the folder belonging to the company. See </w:t>
+      </w:r>
+      <w:proofErr w:type="spellStart"/>
+      <w:r>
+        <w:rPr>
+          <w:rFonts w:ascii="Consolas" w:hAnsi="Consolas"/>
+        </w:rPr>
+        <w:t>forexInsights</w:t>
+      </w:r>
+      <w:proofErr w:type="spellEnd"/>
+      <w:r>
+        <w:rPr>
+          <w:rFonts w:ascii="Consolas" w:hAnsi="Consolas"/>
+        </w:rPr>
+        <w:t>/data/</w:t>
+      </w:r>
+      <w:proofErr w:type="spellStart"/>
+      <w:r>
+        <w:rPr>
+          <w:rFonts w:ascii="Consolas" w:hAnsi="Consolas"/>
+        </w:rPr>
+        <w:t>train_data</w:t>
+      </w:r>
+      <w:proofErr w:type="spellEnd"/>
+      <w:r>
+        <w:rPr>
+          <w:rFonts w:ascii="Consolas" w:hAnsi="Consolas"/>
+        </w:rPr>
+        <w:t>/</w:t>
+      </w:r>
+      <w:r>
+        <w:t xml:space="preserve"> for clarity.</w:t>
+      </w:r>
+    </w:p>
+    <w:p>
+      <w:r>
+        <w:t>This step ends the F1-algorithm</w:t>
+      </w:r>
+      <w:r>
+        <w:t>.</w:t>
+      </w:r>
+    </w:p>
+    <w:p>
+      <w:pPr>
+        <w:pStyle w:val="Heading3"/>
+        <w:rPr>
+          <w:caps w:val="0"/>
+        </w:rPr>
+      </w:pPr>
+      <w:r>
+        <w:t xml:space="preserve">F2: </w:t>
+      </w:r>
+      <w:r>
+        <w:rPr>
+          <w:caps w:val="0"/>
+        </w:rPr>
+        <w:t>Training model</w:t>
+      </w:r>
+      <w:r>
+        <w:t xml:space="preserve"> </w:t>
+      </w:r>
+      <w:r>
+        <w:rPr>
+          <w:caps w:val="0"/>
+        </w:rPr>
+        <w:t>with scraped dataset</w:t>
+      </w:r>
+    </w:p>
+    <w:p>
+      <w:r>
+        <w:t xml:space="preserve">Step </w:t>
+      </w:r>
+      <w:r>
+        <w:rPr>
+          <w:b/>
+        </w:rPr>
+        <w:t>1</w:t>
+      </w:r>
+      <w:r>
+        <w:t xml:space="preserve">: </w:t>
+      </w:r>
     </w:p>
     <w:p>
       <w:pPr>
@@ -4421,6 +5048,7 @@
         </w:numPr>
       </w:pPr>
       <w:r>
+        <w:lastRenderedPageBreak/>
         <w:t xml:space="preserve">This project uses </w:t>
       </w:r>
       <w:proofErr w:type="spellStart"/>
@@ -4932,6 +5560,7 @@
         <w:jc w:val="both"/>
       </w:pPr>
       <w:r>
+        <w:lastRenderedPageBreak/>
         <w:t xml:space="preserve">At Siemens Healthcare </w:t>
       </w:r>
       <w:proofErr w:type="spellStart"/>
@@ -5253,7 +5882,7 @@
               <w:b/>
               <w:noProof/>
             </w:rPr>
-            <w:t>9</w:t>
+            <w:t>10</w:t>
           </w:r>
         </w:fldSimple>
         <w:r>
@@ -6136,6 +6765,119 @@
     </w:lvl>
   </w:abstractNum>
   <w:abstractNum w:abstractNumId="7">
+    <w:nsid w:val="41C20335"/>
+    <w:multiLevelType w:val="multilevel"/>
+    <w:tmpl w:val="08090021"/>
+    <w:lvl w:ilvl="0">
+      <w:start w:val="1"/>
+      <w:numFmt w:val="bullet"/>
+      <w:lvlText w:val=""/>
+      <w:lvlJc w:val="left"/>
+      <w:pPr>
+        <w:ind w:left="360" w:hanging="360"/>
+      </w:pPr>
+      <w:rPr>
+        <w:rFonts w:ascii="Wingdings" w:hAnsi="Wingdings" w:hint="default"/>
+      </w:rPr>
+    </w:lvl>
+    <w:lvl w:ilvl="1">
+      <w:start w:val="1"/>
+      <w:numFmt w:val="bullet"/>
+      <w:lvlText w:val=""/>
+      <w:lvlJc w:val="left"/>
+      <w:pPr>
+        <w:ind w:left="720" w:hanging="360"/>
+      </w:pPr>
+      <w:rPr>
+        <w:rFonts w:ascii="Wingdings" w:hAnsi="Wingdings" w:hint="default"/>
+      </w:rPr>
+    </w:lvl>
+    <w:lvl w:ilvl="2">
+      <w:start w:val="1"/>
+      <w:numFmt w:val="bullet"/>
+      <w:lvlText w:val=""/>
+      <w:lvlJc w:val="left"/>
+      <w:pPr>
+        <w:ind w:left="1080" w:hanging="360"/>
+      </w:pPr>
+      <w:rPr>
+        <w:rFonts w:ascii="Wingdings" w:hAnsi="Wingdings" w:hint="default"/>
+      </w:rPr>
+    </w:lvl>
+    <w:lvl w:ilvl="3">
+      <w:start w:val="1"/>
+      <w:numFmt w:val="bullet"/>
+      <w:lvlText w:val=""/>
+      <w:lvlJc w:val="left"/>
+      <w:pPr>
+        <w:ind w:left="1440" w:hanging="360"/>
+      </w:pPr>
+      <w:rPr>
+        <w:rFonts w:ascii="Symbol" w:hAnsi="Symbol" w:hint="default"/>
+      </w:rPr>
+    </w:lvl>
+    <w:lvl w:ilvl="4">
+      <w:start w:val="1"/>
+      <w:numFmt w:val="bullet"/>
+      <w:lvlText w:val=""/>
+      <w:lvlJc w:val="left"/>
+      <w:pPr>
+        <w:ind w:left="1800" w:hanging="360"/>
+      </w:pPr>
+      <w:rPr>
+        <w:rFonts w:ascii="Symbol" w:hAnsi="Symbol" w:hint="default"/>
+      </w:rPr>
+    </w:lvl>
+    <w:lvl w:ilvl="5">
+      <w:start w:val="1"/>
+      <w:numFmt w:val="bullet"/>
+      <w:lvlText w:val=""/>
+      <w:lvlJc w:val="left"/>
+      <w:pPr>
+        <w:ind w:left="2160" w:hanging="360"/>
+      </w:pPr>
+      <w:rPr>
+        <w:rFonts w:ascii="Wingdings" w:hAnsi="Wingdings" w:hint="default"/>
+      </w:rPr>
+    </w:lvl>
+    <w:lvl w:ilvl="6">
+      <w:start w:val="1"/>
+      <w:numFmt w:val="bullet"/>
+      <w:lvlText w:val=""/>
+      <w:lvlJc w:val="left"/>
+      <w:pPr>
+        <w:ind w:left="2520" w:hanging="360"/>
+      </w:pPr>
+      <w:rPr>
+        <w:rFonts w:ascii="Wingdings" w:hAnsi="Wingdings" w:hint="default"/>
+      </w:rPr>
+    </w:lvl>
+    <w:lvl w:ilvl="7">
+      <w:start w:val="1"/>
+      <w:numFmt w:val="bullet"/>
+      <w:lvlText w:val=""/>
+      <w:lvlJc w:val="left"/>
+      <w:pPr>
+        <w:ind w:left="2880" w:hanging="360"/>
+      </w:pPr>
+      <w:rPr>
+        <w:rFonts w:ascii="Symbol" w:hAnsi="Symbol" w:hint="default"/>
+      </w:rPr>
+    </w:lvl>
+    <w:lvl w:ilvl="8">
+      <w:start w:val="1"/>
+      <w:numFmt w:val="bullet"/>
+      <w:lvlText w:val=""/>
+      <w:lvlJc w:val="left"/>
+      <w:pPr>
+        <w:ind w:left="3240" w:hanging="360"/>
+      </w:pPr>
+      <w:rPr>
+        <w:rFonts w:ascii="Symbol" w:hAnsi="Symbol" w:hint="default"/>
+      </w:rPr>
+    </w:lvl>
+  </w:abstractNum>
+  <w:abstractNum w:abstractNumId="8">
     <w:nsid w:val="5A831544"/>
     <w:multiLevelType w:val="multilevel"/>
     <w:tmpl w:val="08090021"/>
@@ -6248,7 +6990,7 @@
       </w:rPr>
     </w:lvl>
   </w:abstractNum>
-  <w:abstractNum w:abstractNumId="8">
+  <w:abstractNum w:abstractNumId="9">
     <w:nsid w:val="5F451C34"/>
     <w:multiLevelType w:val="hybridMultilevel"/>
     <w:tmpl w:val="61509084"/>
@@ -6361,7 +7103,7 @@
       </w:rPr>
     </w:lvl>
   </w:abstractNum>
-  <w:abstractNum w:abstractNumId="9">
+  <w:abstractNum w:abstractNumId="10">
     <w:nsid w:val="709E1AE3"/>
     <w:multiLevelType w:val="hybridMultilevel"/>
     <w:tmpl w:val="B8449294"/>
@@ -6473,7 +7215,7 @@
       </w:rPr>
     </w:lvl>
   </w:abstractNum>
-  <w:abstractNum w:abstractNumId="10">
+  <w:abstractNum w:abstractNumId="11">
     <w:nsid w:val="72B30227"/>
     <w:multiLevelType w:val="multilevel"/>
     <w:tmpl w:val="08090021"/>
@@ -6587,10 +7329,10 @@
     </w:lvl>
   </w:abstractNum>
   <w:num w:numId="1">
-    <w:abstractNumId w:val="9"/>
+    <w:abstractNumId w:val="10"/>
   </w:num>
   <w:num w:numId="2">
-    <w:abstractNumId w:val="8"/>
+    <w:abstractNumId w:val="9"/>
   </w:num>
   <w:num w:numId="3">
     <w:abstractNumId w:val="2"/>
@@ -6608,7 +7350,7 @@
     <w:abstractNumId w:val="4"/>
   </w:num>
   <w:num w:numId="8">
-    <w:abstractNumId w:val="7"/>
+    <w:abstractNumId w:val="8"/>
   </w:num>
   <w:num w:numId="9">
     <w:abstractNumId w:val="5"/>
@@ -6617,7 +7359,10 @@
     <w:abstractNumId w:val="3"/>
   </w:num>
   <w:num w:numId="11">
-    <w:abstractNumId w:val="10"/>
+    <w:abstractNumId w:val="11"/>
+  </w:num>
+  <w:num w:numId="12">
+    <w:abstractNumId w:val="7"/>
   </w:num>
 </w:numbering>
 </file>
@@ -7012,6 +7757,7 @@
   <w:style w:type="character" w:default="1" w:styleId="DefaultParagraphFont">
     <w:name w:val="Default Paragraph Font"/>
     <w:uiPriority w:val="1"/>
+    <w:semiHidden/>
     <w:unhideWhenUsed/>
   </w:style>
   <w:style w:type="table" w:default="1" w:styleId="TableNormal">
@@ -7593,320 +8339,6 @@
 </w:styles>
 </file>
 
-<file path=word/glossary/document.xml><?xml version="1.0" encoding="utf-8"?>
-<w:glossaryDocument xmlns:ve="http://schemas.openxmlformats.org/markup-compatibility/2006" xmlns:o="urn:schemas-microsoft-com:office:office" xmlns:r="http://schemas.openxmlformats.org/officeDocument/2006/relationships" xmlns:m="http://schemas.openxmlformats.org/officeDocument/2006/math" xmlns:v="urn:schemas-microsoft-com:vml" xmlns:wp="http://schemas.openxmlformats.org/drawingml/2006/wordprocessingDrawing" xmlns:w10="urn:schemas-microsoft-com:office:word" xmlns:w="http://schemas.openxmlformats.org/wordprocessingml/2006/main" xmlns:wne="http://schemas.microsoft.com/office/word/2006/wordml">
-  <w:docParts/>
-</w:glossaryDocument>
-</file>
-
-<file path=word/glossary/fontTable.xml><?xml version="1.0" encoding="utf-8"?>
-<w:fonts xmlns:r="http://schemas.openxmlformats.org/officeDocument/2006/relationships" xmlns:w="http://schemas.openxmlformats.org/wordprocessingml/2006/main">
-  <w:font w:name="Calibri">
-    <w:panose1 w:val="020F0502020204030204"/>
-    <w:charset w:val="00"/>
-    <w:family w:val="swiss"/>
-    <w:pitch w:val="variable"/>
-    <w:sig w:usb0="E0002AFF" w:usb1="C000247B" w:usb2="00000009" w:usb3="00000000" w:csb0="000001FF" w:csb1="00000000"/>
-  </w:font>
-  <w:font w:name="Times New Roman">
-    <w:panose1 w:val="02020603050405020304"/>
-    <w:charset w:val="00"/>
-    <w:family w:val="roman"/>
-    <w:pitch w:val="variable"/>
-    <w:sig w:usb0="E0002EFF" w:usb1="C000785B" w:usb2="00000009" w:usb3="00000000" w:csb0="000001FF" w:csb1="00000000"/>
-  </w:font>
-  <w:font w:name="Courier New">
-    <w:panose1 w:val="02070309020205020404"/>
-    <w:charset w:val="00"/>
-    <w:family w:val="modern"/>
-    <w:pitch w:val="fixed"/>
-    <w:sig w:usb0="E0002EFF" w:usb1="C0007843" w:usb2="00000009" w:usb3="00000000" w:csb0="000001FF" w:csb1="00000000"/>
-  </w:font>
-  <w:font w:name="Wingdings">
-    <w:panose1 w:val="05000000000000000000"/>
-    <w:charset w:val="02"/>
-    <w:family w:val="auto"/>
-    <w:pitch w:val="variable"/>
-    <w:sig w:usb0="00000000" w:usb1="10000000" w:usb2="00000000" w:usb3="00000000" w:csb0="80000000" w:csb1="00000000"/>
-  </w:font>
-  <w:font w:name="Symbol">
-    <w:panose1 w:val="05050102010706020507"/>
-    <w:charset w:val="02"/>
-    <w:family w:val="roman"/>
-    <w:pitch w:val="variable"/>
-    <w:sig w:usb0="00000000" w:usb1="10000000" w:usb2="00000000" w:usb3="00000000" w:csb0="80000000" w:csb1="00000000"/>
-  </w:font>
-  <w:font w:name="Tahoma">
-    <w:panose1 w:val="020B0604030504040204"/>
-    <w:charset w:val="00"/>
-    <w:family w:val="swiss"/>
-    <w:pitch w:val="variable"/>
-    <w:sig w:usb0="E1002EFF" w:usb1="C000605B" w:usb2="00000029" w:usb3="00000000" w:csb0="000101FF" w:csb1="00000000"/>
-  </w:font>
-  <w:font w:name="Cambria">
-    <w:panose1 w:val="02040503050406030204"/>
-    <w:charset w:val="00"/>
-    <w:family w:val="roman"/>
-    <w:pitch w:val="variable"/>
-    <w:sig w:usb0="E00002FF" w:usb1="400004FF" w:usb2="00000000" w:usb3="00000000" w:csb0="0000019F" w:csb1="00000000"/>
-  </w:font>
-  <w:font w:name="Cambria Math">
-    <w:panose1 w:val="02040503050406030204"/>
-    <w:charset w:val="00"/>
-    <w:family w:val="roman"/>
-    <w:pitch w:val="variable"/>
-    <w:sig w:usb0="E00002FF" w:usb1="420024FF" w:usb2="00000000" w:usb3="00000000" w:csb0="0000019F" w:csb1="00000000"/>
-  </w:font>
-  <w:font w:name="Consolas">
-    <w:panose1 w:val="020B0609020204030204"/>
-    <w:charset w:val="00"/>
-    <w:family w:val="modern"/>
-    <w:pitch w:val="fixed"/>
-    <w:sig w:usb0="E00006FF" w:usb1="0000FCFF" w:usb2="00000001" w:usb3="00000000" w:csb0="0000019F" w:csb1="00000000"/>
-  </w:font>
-</w:fonts>
-</file>
-
-<file path=word/glossary/settings.xml><?xml version="1.0" encoding="utf-8"?>
-<w:settings xmlns:o="urn:schemas-microsoft-com:office:office" xmlns:r="http://schemas.openxmlformats.org/officeDocument/2006/relationships" xmlns:m="http://schemas.openxmlformats.org/officeDocument/2006/math" xmlns:v="urn:schemas-microsoft-com:vml" xmlns:w10="urn:schemas-microsoft-com:office:word" xmlns:w="http://schemas.openxmlformats.org/wordprocessingml/2006/main" xmlns:sl="http://schemas.openxmlformats.org/schemaLibrary/2006/main">
-  <w:view w:val="normal"/>
-  <w:defaultTabStop w:val="720"/>
-  <w:characterSpacingControl w:val="doNotCompress"/>
-  <w:compat>
-    <w:useFELayout/>
-  </w:compat>
-  <w:rsids>
-    <w:rsidRoot w:val="00860E6F"/>
-    <w:rsid w:val="00112713"/>
-    <w:rsid w:val="00860E6F"/>
-  </w:rsids>
-  <m:mathPr>
-    <m:mathFont m:val="Cambria Math"/>
-    <m:brkBin m:val="before"/>
-    <m:brkBinSub m:val="--"/>
-    <m:smallFrac m:val="off"/>
-    <m:dispDef/>
-    <m:lMargin m:val="0"/>
-    <m:rMargin m:val="0"/>
-    <m:defJc m:val="centerGroup"/>
-    <m:wrapIndent m:val="1440"/>
-    <m:intLim m:val="subSup"/>
-    <m:naryLim m:val="undOvr"/>
-  </m:mathPr>
-  <w:themeFontLang w:val="en-GB"/>
-  <w:clrSchemeMapping w:bg1="light1" w:t1="dark1" w:bg2="light2" w:t2="dark2" w:accent1="accent1" w:accent2="accent2" w:accent3="accent3" w:accent4="accent4" w:accent5="accent5" w:accent6="accent6" w:hyperlink="hyperlink" w:followedHyperlink="followedHyperlink"/>
-  <w:decimalSymbol w:val="."/>
-  <w:listSeparator w:val=","/>
-</w:settings>
-</file>
-
-<file path=word/glossary/styles.xml><?xml version="1.0" encoding="utf-8"?>
-<w:styles xmlns:r="http://schemas.openxmlformats.org/officeDocument/2006/relationships" xmlns:w="http://schemas.openxmlformats.org/wordprocessingml/2006/main">
-  <w:docDefaults>
-    <w:rPrDefault>
-      <w:rPr>
-        <w:rFonts w:asciiTheme="minorHAnsi" w:eastAsiaTheme="minorEastAsia" w:hAnsiTheme="minorHAnsi" w:cstheme="minorBidi"/>
-        <w:sz w:val="22"/>
-        <w:szCs w:val="22"/>
-        <w:lang w:val="en-GB" w:eastAsia="en-GB" w:bidi="ar-SA"/>
-      </w:rPr>
-    </w:rPrDefault>
-    <w:pPrDefault>
-      <w:pPr>
-        <w:spacing w:after="200" w:line="276" w:lineRule="auto"/>
-      </w:pPr>
-    </w:pPrDefault>
-  </w:docDefaults>
-  <w:latentStyles w:defLockedState="0" w:defUIPriority="99" w:defSemiHidden="1" w:defUnhideWhenUsed="1" w:defQFormat="0" w:count="267">
-    <w:lsdException w:name="Normal" w:semiHidden="0" w:uiPriority="0" w:unhideWhenUsed="0" w:qFormat="1"/>
-    <w:lsdException w:name="heading 1" w:semiHidden="0" w:uiPriority="9" w:unhideWhenUsed="0" w:qFormat="1"/>
-    <w:lsdException w:name="heading 2" w:uiPriority="9" w:qFormat="1"/>
-    <w:lsdException w:name="heading 3" w:uiPriority="9" w:qFormat="1"/>
-    <w:lsdException w:name="heading 4" w:uiPriority="9" w:qFormat="1"/>
-    <w:lsdException w:name="heading 5" w:uiPriority="9" w:qFormat="1"/>
-    <w:lsdException w:name="heading 6" w:uiPriority="9" w:qFormat="1"/>
-    <w:lsdException w:name="heading 7" w:uiPriority="9" w:qFormat="1"/>
-    <w:lsdException w:name="heading 8" w:uiPriority="9" w:qFormat="1"/>
-    <w:lsdException w:name="heading 9" w:uiPriority="9" w:qFormat="1"/>
-    <w:lsdException w:name="toc 1" w:uiPriority="39"/>
-    <w:lsdException w:name="toc 2" w:uiPriority="39"/>
-    <w:lsdException w:name="toc 3" w:uiPriority="39"/>
-    <w:lsdException w:name="toc 4" w:uiPriority="39"/>
-    <w:lsdException w:name="toc 5" w:uiPriority="39"/>
-    <w:lsdException w:name="toc 6" w:uiPriority="39"/>
-    <w:lsdException w:name="toc 7" w:uiPriority="39"/>
-    <w:lsdException w:name="toc 8" w:uiPriority="39"/>
-    <w:lsdException w:name="toc 9" w:uiPriority="39"/>
-    <w:lsdException w:name="caption" w:uiPriority="35" w:qFormat="1"/>
-    <w:lsdException w:name="Title" w:semiHidden="0" w:uiPriority="10" w:unhideWhenUsed="0" w:qFormat="1"/>
-    <w:lsdException w:name="Default Paragraph Font" w:uiPriority="1"/>
-    <w:lsdException w:name="Subtitle" w:semiHidden="0" w:uiPriority="11" w:unhideWhenUsed="0" w:qFormat="1"/>
-    <w:lsdException w:name="Strong" w:semiHidden="0" w:uiPriority="22" w:unhideWhenUsed="0" w:qFormat="1"/>
-    <w:lsdException w:name="Emphasis" w:semiHidden="0" w:uiPriority="20" w:unhideWhenUsed="0" w:qFormat="1"/>
-    <w:lsdException w:name="Table Grid" w:semiHidden="0" w:uiPriority="59" w:unhideWhenUsed="0"/>
-    <w:lsdException w:name="Placeholder Text" w:unhideWhenUsed="0"/>
-    <w:lsdException w:name="No Spacing" w:semiHidden="0" w:uiPriority="1" w:unhideWhenUsed="0" w:qFormat="1"/>
-    <w:lsdException w:name="Light Shading" w:semiHidden="0" w:uiPriority="60" w:unhideWhenUsed="0"/>
-    <w:lsdException w:name="Light List" w:semiHidden="0" w:uiPriority="61" w:unhideWhenUsed="0"/>
-    <w:lsdException w:name="Light Grid" w:semiHidden="0" w:uiPriority="62" w:unhideWhenUsed="0"/>
-    <w:lsdException w:name="Medium Shading 1" w:semiHidden="0" w:uiPriority="63" w:unhideWhenUsed="0"/>
-    <w:lsdException w:name="Medium Shading 2" w:semiHidden="0" w:uiPriority="64" w:unhideWhenUsed="0"/>
-    <w:lsdException w:name="Medium List 1" w:semiHidden="0" w:uiPriority="65" w:unhideWhenUsed="0"/>
-    <w:lsdException w:name="Medium List 2" w:semiHidden="0" w:uiPriority="66" w:unhideWhenUsed="0"/>
-    <w:lsdException w:name="Medium Grid 1" w:semiHidden="0" w:uiPriority="67" w:unhideWhenUsed="0"/>
-    <w:lsdException w:name="Medium Grid 2" w:semiHidden="0" w:uiPriority="68" w:unhideWhenUsed="0"/>
-    <w:lsdException w:name="Medium Grid 3" w:semiHidden="0" w:uiPriority="69" w:unhideWhenUsed="0"/>
-    <w:lsdException w:name="Dark List" w:semiHidden="0" w:uiPriority="70" w:unhideWhenUsed="0"/>
-    <w:lsdException w:name="Colorful Shading" w:semiHidden="0" w:uiPriority="71" w:unhideWhenUsed="0"/>
-    <w:lsdException w:name="Colorful List" w:semiHidden="0" w:uiPriority="72" w:unhideWhenUsed="0"/>
-    <w:lsdException w:name="Colorful Grid" w:semiHidden="0" w:uiPriority="73" w:unhideWhenUsed="0"/>
-    <w:lsdException w:name="Light Shading Accent 1" w:semiHidden="0" w:uiPriority="60" w:unhideWhenUsed="0"/>
-    <w:lsdException w:name="Light List Accent 1" w:semiHidden="0" w:uiPriority="61" w:unhideWhenUsed="0"/>
-    <w:lsdException w:name="Light Grid Accent 1" w:semiHidden="0" w:uiPriority="62" w:unhideWhenUsed="0"/>
-    <w:lsdException w:name="Medium Shading 1 Accent 1" w:semiHidden="0" w:uiPriority="63" w:unhideWhenUsed="0"/>
-    <w:lsdException w:name="Medium Shading 2 Accent 1" w:semiHidden="0" w:uiPriority="64" w:unhideWhenUsed="0"/>
-    <w:lsdException w:name="Medium List 1 Accent 1" w:semiHidden="0" w:uiPriority="65" w:unhideWhenUsed="0"/>
-    <w:lsdException w:name="Revision" w:unhideWhenUsed="0"/>
-    <w:lsdException w:name="List Paragraph" w:semiHidden="0" w:uiPriority="34" w:unhideWhenUsed="0" w:qFormat="1"/>
-    <w:lsdException w:name="Quote" w:semiHidden="0" w:uiPriority="29" w:unhideWhenUsed="0" w:qFormat="1"/>
-    <w:lsdException w:name="Intense Quote" w:semiHidden="0" w:uiPriority="30" w:unhideWhenUsed="0" w:qFormat="1"/>
-    <w:lsdException w:name="Medium List 2 Accent 1" w:semiHidden="0" w:uiPriority="66" w:unhideWhenUsed="0"/>
-    <w:lsdException w:name="Medium Grid 1 Accent 1" w:semiHidden="0" w:uiPriority="67" w:unhideWhenUsed="0"/>
-    <w:lsdException w:name="Medium Grid 2 Accent 1" w:semiHidden="0" w:uiPriority="68" w:unhideWhenUsed="0"/>
-    <w:lsdException w:name="Medium Grid 3 Accent 1" w:semiHidden="0" w:uiPriority="69" w:unhideWhenUsed="0"/>
-    <w:lsdException w:name="Dark List Accent 1" w:semiHidden="0" w:uiPriority="70" w:unhideWhenUsed="0"/>
-    <w:lsdException w:name="Colorful Shading Accent 1" w:semiHidden="0" w:uiPriority="71" w:unhideWhenUsed="0"/>
-    <w:lsdException w:name="Colorful List Accent 1" w:semiHidden="0" w:uiPriority="72" w:unhideWhenUsed="0"/>
-    <w:lsdException w:name="Colorful Grid Accent 1" w:semiHidden="0" w:uiPriority="73" w:unhideWhenUsed="0"/>
-    <w:lsdException w:name="Light Shading Accent 2" w:semiHidden="0" w:uiPriority="60" w:unhideWhenUsed="0"/>
-    <w:lsdException w:name="Light List Accent 2" w:semiHidden="0" w:uiPriority="61" w:unhideWhenUsed="0"/>
-    <w:lsdException w:name="Light Grid Accent 2" w:semiHidden="0" w:uiPriority="62" w:unhideWhenUsed="0"/>
-    <w:lsdException w:name="Medium Shading 1 Accent 2" w:semiHidden="0" w:uiPriority="63" w:unhideWhenUsed="0"/>
-    <w:lsdException w:name="Medium Shading 2 Accent 2" w:semiHidden="0" w:uiPriority="64" w:unhideWhenUsed="0"/>
-    <w:lsdException w:name="Medium List 1 Accent 2" w:semiHidden="0" w:uiPriority="65" w:unhideWhenUsed="0"/>
-    <w:lsdException w:name="Medium List 2 Accent 2" w:semiHidden="0" w:uiPriority="66" w:unhideWhenUsed="0"/>
-    <w:lsdException w:name="Medium Grid 1 Accent 2" w:semiHidden="0" w:uiPriority="67" w:unhideWhenUsed="0"/>
-    <w:lsdException w:name="Medium Grid 2 Accent 2" w:semiHidden="0" w:uiPriority="68" w:unhideWhenUsed="0"/>
-    <w:lsdException w:name="Medium Grid 3 Accent 2" w:semiHidden="0" w:uiPriority="69" w:unhideWhenUsed="0"/>
-    <w:lsdException w:name="Dark List Accent 2" w:semiHidden="0" w:uiPriority="70" w:unhideWhenUsed="0"/>
-    <w:lsdException w:name="Colorful Shading Accent 2" w:semiHidden="0" w:uiPriority="71" w:unhideWhenUsed="0"/>
-    <w:lsdException w:name="Colorful List Accent 2" w:semiHidden="0" w:uiPriority="72" w:unhideWhenUsed="0"/>
-    <w:lsdException w:name="Colorful Grid Accent 2" w:semiHidden="0" w:uiPriority="73" w:unhideWhenUsed="0"/>
-    <w:lsdException w:name="Light Shading Accent 3" w:semiHidden="0" w:uiPriority="60" w:unhideWhenUsed="0"/>
-    <w:lsdException w:name="Light List Accent 3" w:semiHidden="0" w:uiPriority="61" w:unhideWhenUsed="0"/>
-    <w:lsdException w:name="Light Grid Accent 3" w:semiHidden="0" w:uiPriority="62" w:unhideWhenUsed="0"/>
-    <w:lsdException w:name="Medium Shading 1 Accent 3" w:semiHidden="0" w:uiPriority="63" w:unhideWhenUsed="0"/>
-    <w:lsdException w:name="Medium Shading 2 Accent 3" w:semiHidden="0" w:uiPriority="64" w:unhideWhenUsed="0"/>
-    <w:lsdException w:name="Medium List 1 Accent 3" w:semiHidden="0" w:uiPriority="65" w:unhideWhenUsed="0"/>
-    <w:lsdException w:name="Medium List 2 Accent 3" w:semiHidden="0" w:uiPriority="66" w:unhideWhenUsed="0"/>
-    <w:lsdException w:name="Medium Grid 1 Accent 3" w:semiHidden="0" w:uiPriority="67" w:unhideWhenUsed="0"/>
-    <w:lsdException w:name="Medium Grid 2 Accent 3" w:semiHidden="0" w:uiPriority="68" w:unhideWhenUsed="0"/>
-    <w:lsdException w:name="Medium Grid 3 Accent 3" w:semiHidden="0" w:uiPriority="69" w:unhideWhenUsed="0"/>
-    <w:lsdException w:name="Dark List Accent 3" w:semiHidden="0" w:uiPriority="70" w:unhideWhenUsed="0"/>
-    <w:lsdException w:name="Colorful Shading Accent 3" w:semiHidden="0" w:uiPriority="71" w:unhideWhenUsed="0"/>
-    <w:lsdException w:name="Colorful List Accent 3" w:semiHidden="0" w:uiPriority="72" w:unhideWhenUsed="0"/>
-    <w:lsdException w:name="Colorful Grid Accent 3" w:semiHidden="0" w:uiPriority="73" w:unhideWhenUsed="0"/>
-    <w:lsdException w:name="Light Shading Accent 4" w:semiHidden="0" w:uiPriority="60" w:unhideWhenUsed="0"/>
-    <w:lsdException w:name="Light List Accent 4" w:semiHidden="0" w:uiPriority="61" w:unhideWhenUsed="0"/>
-    <w:lsdException w:name="Light Grid Accent 4" w:semiHidden="0" w:uiPriority="62" w:unhideWhenUsed="0"/>
-    <w:lsdException w:name="Medium Shading 1 Accent 4" w:semiHidden="0" w:uiPriority="63" w:unhideWhenUsed="0"/>
-    <w:lsdException w:name="Medium Shading 2 Accent 4" w:semiHidden="0" w:uiPriority="64" w:unhideWhenUsed="0"/>
-    <w:lsdException w:name="Medium List 1 Accent 4" w:semiHidden="0" w:uiPriority="65" w:unhideWhenUsed="0"/>
-    <w:lsdException w:name="Medium List 2 Accent 4" w:semiHidden="0" w:uiPriority="66" w:unhideWhenUsed="0"/>
-    <w:lsdException w:name="Medium Grid 1 Accent 4" w:semiHidden="0" w:uiPriority="67" w:unhideWhenUsed="0"/>
-    <w:lsdException w:name="Medium Grid 2 Accent 4" w:semiHidden="0" w:uiPriority="68" w:unhideWhenUsed="0"/>
-    <w:lsdException w:name="Medium Grid 3 Accent 4" w:semiHidden="0" w:uiPriority="69" w:unhideWhenUsed="0"/>
-    <w:lsdException w:name="Dark List Accent 4" w:semiHidden="0" w:uiPriority="70" w:unhideWhenUsed="0"/>
-    <w:lsdException w:name="Colorful Shading Accent 4" w:semiHidden="0" w:uiPriority="71" w:unhideWhenUsed="0"/>
-    <w:lsdException w:name="Colorful List Accent 4" w:semiHidden="0" w:uiPriority="72" w:unhideWhenUsed="0"/>
-    <w:lsdException w:name="Colorful Grid Accent 4" w:semiHidden="0" w:uiPriority="73" w:unhideWhenUsed="0"/>
-    <w:lsdException w:name="Light Shading Accent 5" w:semiHidden="0" w:uiPriority="60" w:unhideWhenUsed="0"/>
-    <w:lsdException w:name="Light List Accent 5" w:semiHidden="0" w:uiPriority="61" w:unhideWhenUsed="0"/>
-    <w:lsdException w:name="Light Grid Accent 5" w:semiHidden="0" w:uiPriority="62" w:unhideWhenUsed="0"/>
-    <w:lsdException w:name="Medium Shading 1 Accent 5" w:semiHidden="0" w:uiPriority="63" w:unhideWhenUsed="0"/>
-    <w:lsdException w:name="Medium Shading 2 Accent 5" w:semiHidden="0" w:uiPriority="64" w:unhideWhenUsed="0"/>
-    <w:lsdException w:name="Medium List 1 Accent 5" w:semiHidden="0" w:uiPriority="65" w:unhideWhenUsed="0"/>
-    <w:lsdException w:name="Medium List 2 Accent 5" w:semiHidden="0" w:uiPriority="66" w:unhideWhenUsed="0"/>
-    <w:lsdException w:name="Medium Grid 1 Accent 5" w:semiHidden="0" w:uiPriority="67" w:unhideWhenUsed="0"/>
-    <w:lsdException w:name="Medium Grid 2 Accent 5" w:semiHidden="0" w:uiPriority="68" w:unhideWhenUsed="0"/>
-    <w:lsdException w:name="Medium Grid 3 Accent 5" w:semiHidden="0" w:uiPriority="69" w:unhideWhenUsed="0"/>
-    <w:lsdException w:name="Dark List Accent 5" w:semiHidden="0" w:uiPriority="70" w:unhideWhenUsed="0"/>
-    <w:lsdException w:name="Colorful Shading Accent 5" w:semiHidden="0" w:uiPriority="71" w:unhideWhenUsed="0"/>
-    <w:lsdException w:name="Colorful List Accent 5" w:semiHidden="0" w:uiPriority="72" w:unhideWhenUsed="0"/>
-    <w:lsdException w:name="Colorful Grid Accent 5" w:semiHidden="0" w:uiPriority="73" w:unhideWhenUsed="0"/>
-    <w:lsdException w:name="Light Shading Accent 6" w:semiHidden="0" w:uiPriority="60" w:unhideWhenUsed="0"/>
-    <w:lsdException w:name="Light List Accent 6" w:semiHidden="0" w:uiPriority="61" w:unhideWhenUsed="0"/>
-    <w:lsdException w:name="Light Grid Accent 6" w:semiHidden="0" w:uiPriority="62" w:unhideWhenUsed="0"/>
-    <w:lsdException w:name="Medium Shading 1 Accent 6" w:semiHidden="0" w:uiPriority="63" w:unhideWhenUsed="0"/>
-    <w:lsdException w:name="Medium Shading 2 Accent 6" w:semiHidden="0" w:uiPriority="64" w:unhideWhenUsed="0"/>
-    <w:lsdException w:name="Medium List 1 Accent 6" w:semiHidden="0" w:uiPriority="65" w:unhideWhenUsed="0"/>
-    <w:lsdException w:name="Medium List 2 Accent 6" w:semiHidden="0" w:uiPriority="66" w:unhideWhenUsed="0"/>
-    <w:lsdException w:name="Medium Grid 1 Accent 6" w:semiHidden="0" w:uiPriority="67" w:unhideWhenUsed="0"/>
-    <w:lsdException w:name="Medium Grid 2 Accent 6" w:semiHidden="0" w:uiPriority="68" w:unhideWhenUsed="0"/>
-    <w:lsdException w:name="Medium Grid 3 Accent 6" w:semiHidden="0" w:uiPriority="69" w:unhideWhenUsed="0"/>
-    <w:lsdException w:name="Dark List Accent 6" w:semiHidden="0" w:uiPriority="70" w:unhideWhenUsed="0"/>
-    <w:lsdException w:name="Colorful Shading Accent 6" w:semiHidden="0" w:uiPriority="71" w:unhideWhenUsed="0"/>
-    <w:lsdException w:name="Colorful List Accent 6" w:semiHidden="0" w:uiPriority="72" w:unhideWhenUsed="0"/>
-    <w:lsdException w:name="Colorful Grid Accent 6" w:semiHidden="0" w:uiPriority="73" w:unhideWhenUsed="0"/>
-    <w:lsdException w:name="Subtle Emphasis" w:semiHidden="0" w:uiPriority="19" w:unhideWhenUsed="0" w:qFormat="1"/>
-    <w:lsdException w:name="Intense Emphasis" w:semiHidden="0" w:uiPriority="21" w:unhideWhenUsed="0" w:qFormat="1"/>
-    <w:lsdException w:name="Subtle Reference" w:semiHidden="0" w:uiPriority="31" w:unhideWhenUsed="0" w:qFormat="1"/>
-    <w:lsdException w:name="Intense Reference" w:semiHidden="0" w:uiPriority="32" w:unhideWhenUsed="0" w:qFormat="1"/>
-    <w:lsdException w:name="Book Title" w:semiHidden="0" w:uiPriority="33" w:unhideWhenUsed="0" w:qFormat="1"/>
-    <w:lsdException w:name="Bibliography" w:uiPriority="37"/>
-    <w:lsdException w:name="TOC Heading" w:uiPriority="39" w:qFormat="1"/>
-  </w:latentStyles>
-  <w:style w:type="paragraph" w:default="1" w:styleId="Normal">
-    <w:name w:val="Normal"/>
-    <w:qFormat/>
-  </w:style>
-  <w:style w:type="character" w:default="1" w:styleId="DefaultParagraphFont">
-    <w:name w:val="Default Paragraph Font"/>
-    <w:uiPriority w:val="1"/>
-    <w:semiHidden/>
-    <w:unhideWhenUsed/>
-  </w:style>
-  <w:style w:type="table" w:default="1" w:styleId="TableNormal">
-    <w:name w:val="Normal Table"/>
-    <w:uiPriority w:val="99"/>
-    <w:semiHidden/>
-    <w:unhideWhenUsed/>
-    <w:qFormat/>
-    <w:tblPr>
-      <w:tblInd w:w="0" w:type="dxa"/>
-      <w:tblCellMar>
-        <w:top w:w="0" w:type="dxa"/>
-        <w:left w:w="108" w:type="dxa"/>
-        <w:bottom w:w="0" w:type="dxa"/>
-        <w:right w:w="108" w:type="dxa"/>
-      </w:tblCellMar>
-    </w:tblPr>
-  </w:style>
-  <w:style w:type="numbering" w:default="1" w:styleId="NoList">
-    <w:name w:val="No List"/>
-    <w:uiPriority w:val="99"/>
-    <w:semiHidden/>
-    <w:unhideWhenUsed/>
-  </w:style>
-  <w:style w:type="character" w:styleId="PlaceholderText">
-    <w:name w:val="Placeholder Text"/>
-    <w:basedOn w:val="DefaultParagraphFont"/>
-    <w:uiPriority w:val="99"/>
-    <w:semiHidden/>
-    <w:rsid w:val="00860E6F"/>
-    <w:rPr>
-      <w:color w:val="808080"/>
-    </w:rPr>
-  </w:style>
-</w:styles>
-</file>
-
-<file path=word/glossary/webSettings.xml><?xml version="1.0" encoding="utf-8"?>
-<w:webSettings xmlns:r="http://schemas.openxmlformats.org/officeDocument/2006/relationships" xmlns:w="http://schemas.openxmlformats.org/wordprocessingml/2006/main">
-  <w:optimizeForBrowser/>
-</w:webSettings>
-</file>
-
 <file path=word/theme/theme1.xml><?xml version="1.0" encoding="utf-8"?>
 <a:theme xmlns:a="http://schemas.openxmlformats.org/drawingml/2006/main" name="Office Theme">
   <a:themeElements>
@@ -8214,7 +8646,7 @@
 </file>
 
 <file path=customXml/itemProps2.xml><?xml version="1.0" encoding="utf-8"?>
-<ds:datastoreItem xmlns:ds="http://schemas.openxmlformats.org/officeDocument/2006/customXml" ds:itemID="{F1C3F4E1-9E27-4458-9163-4BA3C8A45A29}">
+<ds:datastoreItem xmlns:ds="http://schemas.openxmlformats.org/officeDocument/2006/customXml" ds:itemID="{0530FDD5-023E-47AB-9CDB-BD2F9BD29BDD}">
   <ds:schemaRefs>
     <ds:schemaRef ds:uri="http://schemas.openxmlformats.org/officeDocument/2006/bibliography"/>
   </ds:schemaRefs>

</xml_diff>